<commit_message>
Did 1 science HW
</commit_message>
<xml_diff>
--- a/Chemistry/Week 2/Elements, Compounds, Mixtures.docx
+++ b/Chemistry/Week 2/Elements, Compounds, Mixtures.docx
@@ -194,7 +194,27 @@
                               <w:pPr>
                                 <w:spacing w:after="0" w:line="240" w:lineRule="auto"/>
                                 <w:textDirection w:val="btLr"/>
+                                <w:rPr>
+                                  <w:rFonts w:ascii="Arial" w:hAnsi="Arial" w:cs="Arial"/>
+                                  <w:b/>
+                                  <w:bCs/>
+                                  <w:sz w:val="24"/>
+                                  <w:szCs w:val="24"/>
+                                  <w:lang w:val="en-AU"/>
+                                </w:rPr>
                               </w:pPr>
+                              <w:r>
+                                <w:rPr>
+                                  <w:rFonts w:ascii="Arial" w:hAnsi="Arial" w:cs="Arial"/>
+                                  <w:b/>
+                                  <w:bCs/>
+                                  <w:sz w:val="24"/>
+                                  <w:szCs w:val="24"/>
+                                  <w:highlight w:val="green"/>
+                                  <w:lang w:val="en-AU"/>
+                                </w:rPr>
+                                <w:t>C</w:t>
+                              </w:r>
                             </w:p>
                           </w:txbxContent>
                         </wps:txbx>
@@ -230,7 +250,27 @@
                               <w:pPr>
                                 <w:spacing w:after="0" w:line="240" w:lineRule="auto"/>
                                 <w:textDirection w:val="btLr"/>
+                                <w:rPr>
+                                  <w:rFonts w:asciiTheme="minorHAnsi" w:hAnsiTheme="minorHAnsi" w:cstheme="minorHAnsi"/>
+                                  <w:b/>
+                                  <w:bCs/>
+                                  <w:sz w:val="24"/>
+                                  <w:szCs w:val="24"/>
+                                  <w:lang w:val="en-AU"/>
+                                </w:rPr>
                               </w:pPr>
+                              <w:r>
+                                <w:rPr>
+                                  <w:rFonts w:asciiTheme="minorHAnsi" w:hAnsiTheme="minorHAnsi" w:cstheme="minorHAnsi"/>
+                                  <w:b/>
+                                  <w:bCs/>
+                                  <w:sz w:val="24"/>
+                                  <w:szCs w:val="24"/>
+                                  <w:highlight w:val="green"/>
+                                  <w:lang w:val="en-AU"/>
+                                </w:rPr>
+                                <w:t>A</w:t>
+                              </w:r>
                             </w:p>
                           </w:txbxContent>
                         </wps:txbx>
@@ -266,7 +306,27 @@
                               <w:pPr>
                                 <w:spacing w:after="0" w:line="240" w:lineRule="auto"/>
                                 <w:textDirection w:val="btLr"/>
+                                <w:rPr>
+                                  <w:rFonts w:ascii="Arial" w:hAnsi="Arial" w:cs="Arial"/>
+                                  <w:b/>
+                                  <w:bCs/>
+                                  <w:sz w:val="24"/>
+                                  <w:szCs w:val="24"/>
+                                  <w:lang w:val="en-AU"/>
+                                </w:rPr>
                               </w:pPr>
+                              <w:r>
+                                <w:rPr>
+                                  <w:rFonts w:ascii="Arial" w:hAnsi="Arial" w:cs="Arial"/>
+                                  <w:b/>
+                                  <w:bCs/>
+                                  <w:sz w:val="24"/>
+                                  <w:szCs w:val="24"/>
+                                  <w:highlight w:val="green"/>
+                                  <w:lang w:val="en-AU"/>
+                                </w:rPr>
+                                <w:t>B</w:t>
+                              </w:r>
                             </w:p>
                           </w:txbxContent>
                         </wps:txbx>
@@ -991,7 +1051,27 @@
                         <w:pPr>
                           <w:spacing w:after="0" w:line="240" w:lineRule="auto"/>
                           <w:textDirection w:val="btLr"/>
+                          <w:rPr>
+                            <w:rFonts w:ascii="Arial" w:hAnsi="Arial" w:cs="Arial"/>
+                            <w:b/>
+                            <w:bCs/>
+                            <w:sz w:val="24"/>
+                            <w:szCs w:val="24"/>
+                            <w:lang w:val="en-AU"/>
+                          </w:rPr>
                         </w:pPr>
+                        <w:r>
+                          <w:rPr>
+                            <w:rFonts w:ascii="Arial" w:hAnsi="Arial" w:cs="Arial"/>
+                            <w:b/>
+                            <w:bCs/>
+                            <w:sz w:val="24"/>
+                            <w:szCs w:val="24"/>
+                            <w:highlight w:val="green"/>
+                            <w:lang w:val="en-AU"/>
+                          </w:rPr>
+                          <w:t>C</w:t>
+                        </w:r>
                       </w:p>
                     </w:txbxContent>
                   </v:textbox>
@@ -1004,7 +1084,27 @@
                         <w:pPr>
                           <w:spacing w:after="0" w:line="240" w:lineRule="auto"/>
                           <w:textDirection w:val="btLr"/>
+                          <w:rPr>
+                            <w:rFonts w:asciiTheme="minorHAnsi" w:hAnsiTheme="minorHAnsi" w:cstheme="minorHAnsi"/>
+                            <w:b/>
+                            <w:bCs/>
+                            <w:sz w:val="24"/>
+                            <w:szCs w:val="24"/>
+                            <w:lang w:val="en-AU"/>
+                          </w:rPr>
                         </w:pPr>
+                        <w:r>
+                          <w:rPr>
+                            <w:rFonts w:asciiTheme="minorHAnsi" w:hAnsiTheme="minorHAnsi" w:cstheme="minorHAnsi"/>
+                            <w:b/>
+                            <w:bCs/>
+                            <w:sz w:val="24"/>
+                            <w:szCs w:val="24"/>
+                            <w:highlight w:val="green"/>
+                            <w:lang w:val="en-AU"/>
+                          </w:rPr>
+                          <w:t>A</w:t>
+                        </w:r>
                       </w:p>
                     </w:txbxContent>
                   </v:textbox>
@@ -1017,7 +1117,27 @@
                         <w:pPr>
                           <w:spacing w:after="0" w:line="240" w:lineRule="auto"/>
                           <w:textDirection w:val="btLr"/>
+                          <w:rPr>
+                            <w:rFonts w:ascii="Arial" w:hAnsi="Arial" w:cs="Arial"/>
+                            <w:b/>
+                            <w:bCs/>
+                            <w:sz w:val="24"/>
+                            <w:szCs w:val="24"/>
+                            <w:lang w:val="en-AU"/>
+                          </w:rPr>
                         </w:pPr>
+                        <w:r>
+                          <w:rPr>
+                            <w:rFonts w:ascii="Arial" w:hAnsi="Arial" w:cs="Arial"/>
+                            <w:b/>
+                            <w:bCs/>
+                            <w:sz w:val="24"/>
+                            <w:szCs w:val="24"/>
+                            <w:highlight w:val="green"/>
+                            <w:lang w:val="en-AU"/>
+                          </w:rPr>
+                          <w:t>B</w:t>
+                        </w:r>
                       </w:p>
                     </w:txbxContent>
                   </v:textbox>
@@ -1316,6 +1436,7 @@
           <w:rFonts w:ascii="Arial" w:eastAsia="Arial" w:hAnsi="Arial" w:cs="Arial"/>
           <w:sz w:val="24"/>
           <w:szCs w:val="24"/>
+          <w:highlight w:val="green"/>
         </w:rPr>
         <w:t>Li</w:t>
       </w:r>
@@ -1326,13 +1447,23 @@
           <w:szCs w:val="24"/>
         </w:rPr>
         <w:tab/>
-        <w:t>b) N</w:t>
-      </w:r>
-      <w:r>
-        <w:rPr>
-          <w:rFonts w:ascii="Arial" w:eastAsia="Arial" w:hAnsi="Arial" w:cs="Arial"/>
-          <w:sz w:val="24"/>
-          <w:szCs w:val="24"/>
+        <w:t xml:space="preserve">b) </w:t>
+      </w:r>
+      <w:r>
+        <w:rPr>
+          <w:rFonts w:ascii="Arial" w:eastAsia="Arial" w:hAnsi="Arial" w:cs="Arial"/>
+          <w:sz w:val="24"/>
+          <w:szCs w:val="24"/>
+          <w:highlight w:val="green"/>
+        </w:rPr>
+        <w:t>N</w:t>
+      </w:r>
+      <w:r>
+        <w:rPr>
+          <w:rFonts w:ascii="Arial" w:eastAsia="Arial" w:hAnsi="Arial" w:cs="Arial"/>
+          <w:sz w:val="24"/>
+          <w:szCs w:val="24"/>
+          <w:highlight w:val="green"/>
           <w:vertAlign w:val="subscript"/>
         </w:rPr>
         <w:t>2</w:t>
@@ -1352,7 +1483,16 @@
           <w:szCs w:val="24"/>
         </w:rPr>
         <w:tab/>
-        <w:t>c) CO</w:t>
+        <w:t xml:space="preserve">c) </w:t>
+      </w:r>
+      <w:r>
+        <w:rPr>
+          <w:rFonts w:ascii="Arial" w:eastAsia="Arial" w:hAnsi="Arial" w:cs="Arial"/>
+          <w:sz w:val="24"/>
+          <w:szCs w:val="24"/>
+          <w:highlight w:val="yellow"/>
+        </w:rPr>
+        <w:t>CO</w:t>
       </w:r>
       <w:r>
         <w:rPr>
@@ -1369,22 +1509,31 @@
           <w:szCs w:val="24"/>
         </w:rPr>
         <w:tab/>
-      </w:r>
-      <w:proofErr w:type="gramStart"/>
-      <w:r>
-        <w:rPr>
-          <w:rFonts w:ascii="Arial" w:eastAsia="Arial" w:hAnsi="Arial" w:cs="Arial"/>
-          <w:sz w:val="24"/>
-          <w:szCs w:val="24"/>
-        </w:rPr>
-        <w:t>d)Cl</w:t>
-      </w:r>
-      <w:proofErr w:type="gramEnd"/>
-      <w:r>
-        <w:rPr>
-          <w:rFonts w:ascii="Arial" w:eastAsia="Arial" w:hAnsi="Arial" w:cs="Arial"/>
-          <w:sz w:val="24"/>
-          <w:szCs w:val="24"/>
+        <w:t>d)</w:t>
+      </w:r>
+      <w:r>
+        <w:rPr>
+          <w:rFonts w:ascii="Arial" w:eastAsia="Arial" w:hAnsi="Arial" w:cs="Arial"/>
+          <w:sz w:val="24"/>
+          <w:szCs w:val="24"/>
+        </w:rPr>
+        <w:t xml:space="preserve"> </w:t>
+      </w:r>
+      <w:r>
+        <w:rPr>
+          <w:rFonts w:ascii="Arial" w:eastAsia="Arial" w:hAnsi="Arial" w:cs="Arial"/>
+          <w:sz w:val="24"/>
+          <w:szCs w:val="24"/>
+          <w:highlight w:val="green"/>
+        </w:rPr>
+        <w:t>Cl</w:t>
+      </w:r>
+      <w:r>
+        <w:rPr>
+          <w:rFonts w:ascii="Arial" w:eastAsia="Arial" w:hAnsi="Arial" w:cs="Arial"/>
+          <w:sz w:val="24"/>
+          <w:szCs w:val="24"/>
+          <w:highlight w:val="green"/>
           <w:vertAlign w:val="subscript"/>
         </w:rPr>
         <w:t>2</w:t>
@@ -1404,13 +1553,31 @@
           <w:szCs w:val="24"/>
         </w:rPr>
         <w:tab/>
-        <w:t>e)S</w:t>
-      </w:r>
-      <w:r>
-        <w:rPr>
-          <w:rFonts w:ascii="Arial" w:eastAsia="Arial" w:hAnsi="Arial" w:cs="Arial"/>
-          <w:sz w:val="24"/>
-          <w:szCs w:val="24"/>
+        <w:t>e)</w:t>
+      </w:r>
+      <w:r>
+        <w:rPr>
+          <w:rFonts w:ascii="Arial" w:eastAsia="Arial" w:hAnsi="Arial" w:cs="Arial"/>
+          <w:sz w:val="24"/>
+          <w:szCs w:val="24"/>
+        </w:rPr>
+        <w:t xml:space="preserve"> </w:t>
+      </w:r>
+      <w:r>
+        <w:rPr>
+          <w:rFonts w:ascii="Arial" w:eastAsia="Arial" w:hAnsi="Arial" w:cs="Arial"/>
+          <w:sz w:val="24"/>
+          <w:szCs w:val="24"/>
+          <w:highlight w:val="green"/>
+        </w:rPr>
+        <w:t>S</w:t>
+      </w:r>
+      <w:r>
+        <w:rPr>
+          <w:rFonts w:ascii="Arial" w:eastAsia="Arial" w:hAnsi="Arial" w:cs="Arial"/>
+          <w:sz w:val="24"/>
+          <w:szCs w:val="24"/>
+          <w:highlight w:val="green"/>
           <w:vertAlign w:val="subscript"/>
         </w:rPr>
         <w:t>8</w:t>
@@ -1430,7 +1597,24 @@
           <w:szCs w:val="24"/>
         </w:rPr>
         <w:tab/>
-        <w:t>f)NaCl</w:t>
+        <w:t>f)</w:t>
+      </w:r>
+      <w:r>
+        <w:rPr>
+          <w:rFonts w:ascii="Arial" w:eastAsia="Arial" w:hAnsi="Arial" w:cs="Arial"/>
+          <w:sz w:val="24"/>
+          <w:szCs w:val="24"/>
+        </w:rPr>
+        <w:t xml:space="preserve"> </w:t>
+      </w:r>
+      <w:r>
+        <w:rPr>
+          <w:rFonts w:ascii="Arial" w:eastAsia="Arial" w:hAnsi="Arial" w:cs="Arial"/>
+          <w:sz w:val="24"/>
+          <w:szCs w:val="24"/>
+          <w:highlight w:val="yellow"/>
+        </w:rPr>
+        <w:t>NaCl</w:t>
       </w:r>
     </w:p>
     <w:p>
@@ -1484,6 +1668,15 @@
           <w:szCs w:val="24"/>
           <w:lang w:val="de-DE"/>
         </w:rPr>
+        <w:t xml:space="preserve"> </w:t>
+      </w:r>
+      <w:r>
+        <w:rPr>
+          <w:rFonts w:ascii="Arial" w:eastAsia="Arial" w:hAnsi="Arial" w:cs="Arial"/>
+          <w:sz w:val="24"/>
+          <w:szCs w:val="24"/>
+          <w:lang w:val="de-DE"/>
+        </w:rPr>
         <w:tab/>
         <w:t>b) CaCO</w:t>
       </w:r>
@@ -1584,6 +1777,167 @@
           <w:lang w:val="de-DE"/>
         </w:rPr>
         <w:t>OH</w:t>
+      </w:r>
+    </w:p>
+    <w:p>
+      <w:pPr>
+        <w:ind w:left="1440"/>
+        <w:rPr>
+          <w:rFonts w:ascii="Arial" w:eastAsia="Arial" w:hAnsi="Arial" w:cs="Arial"/>
+          <w:b/>
+          <w:bCs/>
+          <w:sz w:val="24"/>
+          <w:szCs w:val="24"/>
+          <w:lang w:val="en-AU"/>
+        </w:rPr>
+      </w:pPr>
+      <w:r>
+        <w:rPr>
+          <w:rFonts w:ascii="Arial" w:eastAsia="Arial" w:hAnsi="Arial" w:cs="Arial"/>
+          <w:b/>
+          <w:bCs/>
+          <w:sz w:val="24"/>
+          <w:szCs w:val="24"/>
+          <w:highlight w:val="green"/>
+          <w:lang w:val="en-AU"/>
+        </w:rPr>
+        <w:t>2</w:t>
+      </w:r>
+      <w:r>
+        <w:rPr>
+          <w:rFonts w:ascii="Arial" w:eastAsia="Arial" w:hAnsi="Arial" w:cs="Arial"/>
+          <w:b/>
+          <w:bCs/>
+          <w:sz w:val="24"/>
+          <w:szCs w:val="24"/>
+          <w:lang w:val="en-AU"/>
+        </w:rPr>
+        <w:tab/>
+      </w:r>
+      <w:r>
+        <w:rPr>
+          <w:rFonts w:ascii="Arial" w:eastAsia="Arial" w:hAnsi="Arial" w:cs="Arial"/>
+          <w:b/>
+          <w:bCs/>
+          <w:sz w:val="24"/>
+          <w:szCs w:val="24"/>
+          <w:lang w:val="en-AU"/>
+        </w:rPr>
+        <w:tab/>
+      </w:r>
+      <w:r>
+        <w:rPr>
+          <w:rFonts w:ascii="Arial" w:eastAsia="Arial" w:hAnsi="Arial" w:cs="Arial"/>
+          <w:b/>
+          <w:bCs/>
+          <w:sz w:val="24"/>
+          <w:szCs w:val="24"/>
+          <w:highlight w:val="green"/>
+          <w:lang w:val="en-AU"/>
+        </w:rPr>
+        <w:t>2</w:t>
+      </w:r>
+      <w:r>
+        <w:rPr>
+          <w:rFonts w:ascii="Arial" w:eastAsia="Arial" w:hAnsi="Arial" w:cs="Arial"/>
+          <w:b/>
+          <w:bCs/>
+          <w:sz w:val="24"/>
+          <w:szCs w:val="24"/>
+          <w:lang w:val="en-AU"/>
+        </w:rPr>
+        <w:tab/>
+      </w:r>
+      <w:r>
+        <w:rPr>
+          <w:rFonts w:ascii="Arial" w:eastAsia="Arial" w:hAnsi="Arial" w:cs="Arial"/>
+          <w:b/>
+          <w:bCs/>
+          <w:sz w:val="24"/>
+          <w:szCs w:val="24"/>
+          <w:lang w:val="en-AU"/>
+        </w:rPr>
+        <w:tab/>
+      </w:r>
+      <w:r>
+        <w:rPr>
+          <w:rFonts w:ascii="Arial" w:eastAsia="Arial" w:hAnsi="Arial" w:cs="Arial"/>
+          <w:b/>
+          <w:bCs/>
+          <w:sz w:val="24"/>
+          <w:szCs w:val="24"/>
+          <w:highlight w:val="green"/>
+          <w:lang w:val="en-AU"/>
+        </w:rPr>
+        <w:t>3</w:t>
+      </w:r>
+      <w:r>
+        <w:rPr>
+          <w:rFonts w:ascii="Arial" w:eastAsia="Arial" w:hAnsi="Arial" w:cs="Arial"/>
+          <w:b/>
+          <w:bCs/>
+          <w:sz w:val="24"/>
+          <w:szCs w:val="24"/>
+          <w:lang w:val="en-AU"/>
+        </w:rPr>
+        <w:tab/>
+      </w:r>
+      <w:r>
+        <w:rPr>
+          <w:rFonts w:ascii="Arial" w:eastAsia="Arial" w:hAnsi="Arial" w:cs="Arial"/>
+          <w:b/>
+          <w:bCs/>
+          <w:sz w:val="24"/>
+          <w:szCs w:val="24"/>
+          <w:lang w:val="en-AU"/>
+        </w:rPr>
+        <w:tab/>
+      </w:r>
+      <w:r>
+        <w:rPr>
+          <w:rFonts w:ascii="Arial" w:eastAsia="Arial" w:hAnsi="Arial" w:cs="Arial"/>
+          <w:b/>
+          <w:bCs/>
+          <w:sz w:val="24"/>
+          <w:szCs w:val="24"/>
+          <w:highlight w:val="green"/>
+          <w:lang w:val="en-AU"/>
+        </w:rPr>
+        <w:t>3</w:t>
+      </w:r>
+      <w:r>
+        <w:rPr>
+          <w:rFonts w:ascii="Arial" w:eastAsia="Arial" w:hAnsi="Arial" w:cs="Arial"/>
+          <w:b/>
+          <w:bCs/>
+          <w:sz w:val="24"/>
+          <w:szCs w:val="24"/>
+          <w:lang w:val="en-AU"/>
+        </w:rPr>
+        <w:tab/>
+      </w:r>
+      <w:r>
+        <w:rPr>
+          <w:rFonts w:ascii="Arial" w:eastAsia="Arial" w:hAnsi="Arial" w:cs="Arial"/>
+          <w:b/>
+          <w:bCs/>
+          <w:sz w:val="24"/>
+          <w:szCs w:val="24"/>
+          <w:lang w:val="en-AU"/>
+        </w:rPr>
+        <w:tab/>
+      </w:r>
+      <w:r>
+        <w:rPr>
+          <w:rFonts w:ascii="Arial" w:eastAsia="Arial" w:hAnsi="Arial" w:cs="Arial"/>
+          <w:b/>
+          <w:bCs/>
+          <w:sz w:val="24"/>
+          <w:szCs w:val="24"/>
+          <w:highlight w:val="green"/>
+          <w:lang w:val="en-AU"/>
+        </w:rPr>
+        <w:t>4</w:t>
       </w:r>
     </w:p>
     <w:p>
@@ -1764,11 +2118,178 @@
           <w:szCs w:val="24"/>
         </w:rPr>
         <w:tab/>
-        <w:t xml:space="preserve"> </w:t>
       </w:r>
     </w:p>
     <w:p>
       <w:pPr>
+        <w:ind w:left="1440"/>
+        <w:rPr>
+          <w:rFonts w:ascii="Arial" w:eastAsia="Arial" w:hAnsi="Arial" w:cs="Arial"/>
+          <w:b/>
+          <w:bCs/>
+          <w:sz w:val="24"/>
+          <w:szCs w:val="24"/>
+        </w:rPr>
+      </w:pPr>
+      <w:r>
+        <w:rPr>
+          <w:rFonts w:ascii="Arial" w:eastAsia="Arial" w:hAnsi="Arial" w:cs="Arial"/>
+          <w:b/>
+          <w:bCs/>
+          <w:sz w:val="24"/>
+          <w:szCs w:val="24"/>
+          <w:highlight w:val="green"/>
+        </w:rPr>
+        <w:t>2</w:t>
+      </w:r>
+      <w:r>
+        <w:rPr>
+          <w:rFonts w:ascii="Arial" w:eastAsia="Arial" w:hAnsi="Arial" w:cs="Arial"/>
+          <w:b/>
+          <w:bCs/>
+          <w:sz w:val="24"/>
+          <w:szCs w:val="24"/>
+        </w:rPr>
+        <w:tab/>
+      </w:r>
+      <w:r>
+        <w:rPr>
+          <w:rFonts w:ascii="Arial" w:eastAsia="Arial" w:hAnsi="Arial" w:cs="Arial"/>
+          <w:b/>
+          <w:bCs/>
+          <w:sz w:val="24"/>
+          <w:szCs w:val="24"/>
+        </w:rPr>
+        <w:tab/>
+      </w:r>
+      <w:r>
+        <w:rPr>
+          <w:rFonts w:ascii="Arial" w:eastAsia="Arial" w:hAnsi="Arial" w:cs="Arial"/>
+          <w:b/>
+          <w:bCs/>
+          <w:sz w:val="24"/>
+          <w:szCs w:val="24"/>
+          <w:highlight w:val="green"/>
+        </w:rPr>
+        <w:t>3</w:t>
+      </w:r>
+      <w:r>
+        <w:rPr>
+          <w:rFonts w:ascii="Arial" w:eastAsia="Arial" w:hAnsi="Arial" w:cs="Arial"/>
+          <w:b/>
+          <w:bCs/>
+          <w:sz w:val="24"/>
+          <w:szCs w:val="24"/>
+        </w:rPr>
+        <w:tab/>
+      </w:r>
+      <w:r>
+        <w:rPr>
+          <w:rFonts w:ascii="Arial" w:eastAsia="Arial" w:hAnsi="Arial" w:cs="Arial"/>
+          <w:b/>
+          <w:bCs/>
+          <w:sz w:val="24"/>
+          <w:szCs w:val="24"/>
+          <w:highlight w:val="green"/>
+        </w:rPr>
+        <w:t>3</w:t>
+      </w:r>
+      <w:r>
+        <w:rPr>
+          <w:rFonts w:ascii="Arial" w:eastAsia="Arial" w:hAnsi="Arial" w:cs="Arial"/>
+          <w:b/>
+          <w:bCs/>
+          <w:sz w:val="24"/>
+          <w:szCs w:val="24"/>
+        </w:rPr>
+        <w:tab/>
+      </w:r>
+      <w:r>
+        <w:rPr>
+          <w:rFonts w:ascii="Arial" w:eastAsia="Arial" w:hAnsi="Arial" w:cs="Arial"/>
+          <w:b/>
+          <w:bCs/>
+          <w:sz w:val="24"/>
+          <w:szCs w:val="24"/>
+        </w:rPr>
+        <w:tab/>
+      </w:r>
+      <w:r>
+        <w:rPr>
+          <w:rFonts w:ascii="Arial" w:eastAsia="Arial" w:hAnsi="Arial" w:cs="Arial"/>
+          <w:b/>
+          <w:bCs/>
+          <w:sz w:val="24"/>
+          <w:szCs w:val="24"/>
+          <w:highlight w:val="green"/>
+        </w:rPr>
+        <w:t>5</w:t>
+      </w:r>
+      <w:r>
+        <w:rPr>
+          <w:rFonts w:ascii="Arial" w:eastAsia="Arial" w:hAnsi="Arial" w:cs="Arial"/>
+          <w:b/>
+          <w:bCs/>
+          <w:sz w:val="24"/>
+          <w:szCs w:val="24"/>
+        </w:rPr>
+        <w:tab/>
+      </w:r>
+      <w:r>
+        <w:rPr>
+          <w:rFonts w:ascii="Arial" w:eastAsia="Arial" w:hAnsi="Arial" w:cs="Arial"/>
+          <w:b/>
+          <w:bCs/>
+          <w:sz w:val="24"/>
+          <w:szCs w:val="24"/>
+          <w:highlight w:val="green"/>
+        </w:rPr>
+        <w:t>3</w:t>
+      </w:r>
+      <w:r>
+        <w:rPr>
+          <w:rFonts w:ascii="Arial" w:eastAsia="Arial" w:hAnsi="Arial" w:cs="Arial"/>
+          <w:b/>
+          <w:bCs/>
+          <w:sz w:val="24"/>
+          <w:szCs w:val="24"/>
+        </w:rPr>
+        <w:tab/>
+      </w:r>
+      <w:r>
+        <w:rPr>
+          <w:rFonts w:ascii="Arial" w:eastAsia="Arial" w:hAnsi="Arial" w:cs="Arial"/>
+          <w:b/>
+          <w:bCs/>
+          <w:sz w:val="24"/>
+          <w:szCs w:val="24"/>
+        </w:rPr>
+        <w:tab/>
+      </w:r>
+      <w:r>
+        <w:rPr>
+          <w:rFonts w:ascii="Arial" w:eastAsia="Arial" w:hAnsi="Arial" w:cs="Arial"/>
+          <w:b/>
+          <w:bCs/>
+          <w:sz w:val="24"/>
+          <w:szCs w:val="24"/>
+          <w:highlight w:val="green"/>
+        </w:rPr>
+        <w:t>6</w:t>
+      </w:r>
+      <w:r>
+        <w:rPr>
+          <w:rFonts w:ascii="Arial" w:eastAsia="Arial" w:hAnsi="Arial" w:cs="Arial"/>
+          <w:b/>
+          <w:bCs/>
+          <w:sz w:val="24"/>
+          <w:szCs w:val="24"/>
+        </w:rPr>
+        <w:t xml:space="preserve"> </w:t>
+      </w:r>
+    </w:p>
+    <w:p>
+      <w:pPr>
         <w:ind w:left="425"/>
         <w:rPr>
           <w:rFonts w:ascii="Arial" w:eastAsia="Arial" w:hAnsi="Arial" w:cs="Arial"/>
@@ -1782,8 +2303,18 @@
           <w:sz w:val="24"/>
           <w:szCs w:val="24"/>
         </w:rPr>
-        <w:t>5. Circle the molecule with the most atoms, in each pair;</w:t>
-      </w:r>
+        <w:t xml:space="preserve">5. Circle the molecule with the most atoms, in each </w:t>
+      </w:r>
+      <w:proofErr w:type="gramStart"/>
+      <w:r>
+        <w:rPr>
+          <w:rFonts w:ascii="Arial" w:eastAsia="Arial" w:hAnsi="Arial" w:cs="Arial"/>
+          <w:sz w:val="24"/>
+          <w:szCs w:val="24"/>
+        </w:rPr>
+        <w:t>pair;</w:t>
+      </w:r>
+      <w:proofErr w:type="gramEnd"/>
     </w:p>
     <w:p>
       <w:pPr>
@@ -1812,6 +2343,7 @@
           <w:rFonts w:ascii="Arial" w:eastAsia="Arial" w:hAnsi="Arial" w:cs="Arial"/>
           <w:sz w:val="24"/>
           <w:szCs w:val="24"/>
+          <w:highlight w:val="green"/>
         </w:rPr>
         <w:t>POCl</w:t>
       </w:r>
@@ -1853,13 +2385,23 @@
           <w:sz w:val="24"/>
           <w:szCs w:val="24"/>
         </w:rPr>
-        <w:t xml:space="preserve"> or HNO</w:t>
-      </w:r>
-      <w:r>
-        <w:rPr>
-          <w:rFonts w:ascii="Arial" w:eastAsia="Arial" w:hAnsi="Arial" w:cs="Arial"/>
-          <w:sz w:val="24"/>
-          <w:szCs w:val="24"/>
+        <w:t xml:space="preserve"> or </w:t>
+      </w:r>
+      <w:r>
+        <w:rPr>
+          <w:rFonts w:ascii="Arial" w:eastAsia="Arial" w:hAnsi="Arial" w:cs="Arial"/>
+          <w:sz w:val="24"/>
+          <w:szCs w:val="24"/>
+          <w:highlight w:val="green"/>
+        </w:rPr>
+        <w:t>HNO</w:t>
+      </w:r>
+      <w:r>
+        <w:rPr>
+          <w:rFonts w:ascii="Arial" w:eastAsia="Arial" w:hAnsi="Arial" w:cs="Arial"/>
+          <w:sz w:val="24"/>
+          <w:szCs w:val="24"/>
+          <w:highlight w:val="green"/>
           <w:vertAlign w:val="subscript"/>
         </w:rPr>
         <w:t>3</w:t>
@@ -1918,13 +2460,23 @@
           <w:sz w:val="24"/>
           <w:szCs w:val="24"/>
         </w:rPr>
-        <w:t xml:space="preserve"> or C</w:t>
-      </w:r>
-      <w:r>
-        <w:rPr>
-          <w:rFonts w:ascii="Arial" w:eastAsia="Arial" w:hAnsi="Arial" w:cs="Arial"/>
-          <w:sz w:val="24"/>
-          <w:szCs w:val="24"/>
+        <w:t xml:space="preserve"> or </w:t>
+      </w:r>
+      <w:r>
+        <w:rPr>
+          <w:rFonts w:ascii="Arial" w:eastAsia="Arial" w:hAnsi="Arial" w:cs="Arial"/>
+          <w:sz w:val="24"/>
+          <w:szCs w:val="24"/>
+          <w:highlight w:val="green"/>
+        </w:rPr>
+        <w:t>C</w:t>
+      </w:r>
+      <w:r>
+        <w:rPr>
+          <w:rFonts w:ascii="Arial" w:eastAsia="Arial" w:hAnsi="Arial" w:cs="Arial"/>
+          <w:sz w:val="24"/>
+          <w:szCs w:val="24"/>
+          <w:highlight w:val="green"/>
           <w:vertAlign w:val="subscript"/>
         </w:rPr>
         <w:t>2</w:t>
@@ -1934,6 +2486,7 @@
           <w:rFonts w:ascii="Arial" w:eastAsia="Arial" w:hAnsi="Arial" w:cs="Arial"/>
           <w:sz w:val="24"/>
           <w:szCs w:val="24"/>
+          <w:highlight w:val="green"/>
         </w:rPr>
         <w:t>H</w:t>
       </w:r>
@@ -1942,6 +2495,7 @@
           <w:rFonts w:ascii="Arial" w:eastAsia="Arial" w:hAnsi="Arial" w:cs="Arial"/>
           <w:sz w:val="24"/>
           <w:szCs w:val="24"/>
+          <w:highlight w:val="green"/>
           <w:vertAlign w:val="subscript"/>
         </w:rPr>
         <w:t>5</w:t>
@@ -1951,6 +2505,7 @@
           <w:rFonts w:ascii="Arial" w:eastAsia="Arial" w:hAnsi="Arial" w:cs="Arial"/>
           <w:sz w:val="24"/>
           <w:szCs w:val="24"/>
+          <w:highlight w:val="green"/>
         </w:rPr>
         <w:t>OH</w:t>
       </w:r>
@@ -2007,13 +2562,23 @@
           <w:sz w:val="24"/>
           <w:szCs w:val="24"/>
         </w:rPr>
-        <w:t xml:space="preserve"> or C</w:t>
-      </w:r>
-      <w:r>
-        <w:rPr>
-          <w:rFonts w:ascii="Arial" w:eastAsia="Arial" w:hAnsi="Arial" w:cs="Arial"/>
-          <w:sz w:val="24"/>
-          <w:szCs w:val="24"/>
+        <w:t xml:space="preserve"> or </w:t>
+      </w:r>
+      <w:r>
+        <w:rPr>
+          <w:rFonts w:ascii="Arial" w:eastAsia="Arial" w:hAnsi="Arial" w:cs="Arial"/>
+          <w:sz w:val="24"/>
+          <w:szCs w:val="24"/>
+          <w:highlight w:val="green"/>
+        </w:rPr>
+        <w:t>C</w:t>
+      </w:r>
+      <w:r>
+        <w:rPr>
+          <w:rFonts w:ascii="Arial" w:eastAsia="Arial" w:hAnsi="Arial" w:cs="Arial"/>
+          <w:sz w:val="24"/>
+          <w:szCs w:val="24"/>
+          <w:highlight w:val="green"/>
           <w:vertAlign w:val="subscript"/>
         </w:rPr>
         <w:t>6</w:t>
@@ -2023,6 +2588,7 @@
           <w:rFonts w:ascii="Arial" w:eastAsia="Arial" w:hAnsi="Arial" w:cs="Arial"/>
           <w:sz w:val="24"/>
           <w:szCs w:val="24"/>
+          <w:highlight w:val="green"/>
         </w:rPr>
         <w:t>H</w:t>
       </w:r>
@@ -2031,6 +2597,7 @@
           <w:rFonts w:ascii="Arial" w:eastAsia="Arial" w:hAnsi="Arial" w:cs="Arial"/>
           <w:sz w:val="24"/>
           <w:szCs w:val="24"/>
+          <w:highlight w:val="green"/>
           <w:vertAlign w:val="subscript"/>
         </w:rPr>
         <w:t>6</w:t>
@@ -3386,6 +3953,212 @@
         </mc:AlternateContent>
       </w:r>
     </w:p>
+    <w:p>
+      <w:pPr>
+        <w:rPr>
+          <w:rFonts w:ascii="Arial" w:hAnsi="Arial" w:cs="Arial"/>
+          <w:sz w:val="21"/>
+          <w:szCs w:val="21"/>
+        </w:rPr>
+      </w:pPr>
+      <w:r>
+        <w:tab/>
+      </w:r>
+      <w:r>
+        <w:rPr>
+          <w:rFonts w:ascii="Arial" w:hAnsi="Arial" w:cs="Arial"/>
+          <w:sz w:val="24"/>
+          <w:szCs w:val="24"/>
+          <w:highlight w:val="green"/>
+        </w:rPr>
+        <w:t>O</w:t>
+      </w:r>
+      <w:r>
+        <w:rPr>
+          <w:rFonts w:ascii="Arial" w:hAnsi="Arial" w:cs="Arial"/>
+          <w:sz w:val="24"/>
+          <w:szCs w:val="24"/>
+          <w:highlight w:val="green"/>
+          <w:vertAlign w:val="subscript"/>
+        </w:rPr>
+        <w:t>2</w:t>
+      </w:r>
+      <w:r>
+        <w:rPr>
+          <w:rFonts w:ascii="Arial" w:hAnsi="Arial" w:cs="Arial"/>
+          <w:sz w:val="24"/>
+          <w:szCs w:val="24"/>
+        </w:rPr>
+        <w:t xml:space="preserve"> </w:t>
+      </w:r>
+      <w:r>
+        <w:rPr>
+          <w:rFonts w:ascii="Arial" w:hAnsi="Arial" w:cs="Arial"/>
+          <w:sz w:val="24"/>
+          <w:szCs w:val="24"/>
+        </w:rPr>
+        <w:tab/>
+      </w:r>
+      <w:r>
+        <w:rPr>
+          <w:rFonts w:ascii="Arial" w:hAnsi="Arial" w:cs="Arial"/>
+          <w:sz w:val="24"/>
+          <w:szCs w:val="24"/>
+        </w:rPr>
+        <w:tab/>
+      </w:r>
+      <w:r>
+        <w:rPr>
+          <w:rFonts w:ascii="Arial" w:hAnsi="Arial" w:cs="Arial"/>
+          <w:sz w:val="24"/>
+          <w:szCs w:val="24"/>
+        </w:rPr>
+        <w:tab/>
+      </w:r>
+      <w:r>
+        <w:rPr>
+          <w:rFonts w:ascii="Arial" w:hAnsi="Arial" w:cs="Arial"/>
+          <w:sz w:val="24"/>
+          <w:szCs w:val="24"/>
+          <w:highlight w:val="green"/>
+        </w:rPr>
+        <w:t>CO</w:t>
+      </w:r>
+      <w:r>
+        <w:rPr>
+          <w:rFonts w:ascii="Arial" w:hAnsi="Arial" w:cs="Arial"/>
+          <w:sz w:val="24"/>
+          <w:szCs w:val="24"/>
+          <w:highlight w:val="green"/>
+          <w:vertAlign w:val="subscript"/>
+        </w:rPr>
+        <w:t>2</w:t>
+      </w:r>
+      <w:r>
+        <w:rPr>
+          <w:rFonts w:ascii="Arial" w:hAnsi="Arial" w:cs="Arial"/>
+          <w:sz w:val="24"/>
+          <w:szCs w:val="24"/>
+          <w:vertAlign w:val="subscript"/>
+        </w:rPr>
+        <w:t xml:space="preserve"> </w:t>
+      </w:r>
+      <w:r>
+        <w:rPr>
+          <w:rFonts w:ascii="Arial" w:hAnsi="Arial" w:cs="Arial"/>
+          <w:sz w:val="24"/>
+          <w:szCs w:val="24"/>
+          <w:vertAlign w:val="subscript"/>
+        </w:rPr>
+        <w:tab/>
+      </w:r>
+      <w:r>
+        <w:rPr>
+          <w:rFonts w:ascii="Arial" w:hAnsi="Arial" w:cs="Arial"/>
+          <w:sz w:val="24"/>
+          <w:szCs w:val="24"/>
+          <w:vertAlign w:val="subscript"/>
+        </w:rPr>
+        <w:tab/>
+      </w:r>
+      <w:r>
+        <w:rPr>
+          <w:rFonts w:ascii="Arial" w:hAnsi="Arial" w:cs="Arial"/>
+          <w:sz w:val="24"/>
+          <w:szCs w:val="24"/>
+          <w:vertAlign w:val="subscript"/>
+        </w:rPr>
+        <w:tab/>
+      </w:r>
+      <w:r>
+        <w:rPr>
+          <w:rFonts w:ascii="Arial" w:hAnsi="Arial" w:cs="Arial"/>
+          <w:sz w:val="24"/>
+          <w:szCs w:val="24"/>
+          <w:highlight w:val="green"/>
+        </w:rPr>
+        <w:t>H</w:t>
+      </w:r>
+      <w:r>
+        <w:rPr>
+          <w:rFonts w:ascii="Arial" w:hAnsi="Arial" w:cs="Arial"/>
+          <w:sz w:val="24"/>
+          <w:szCs w:val="24"/>
+          <w:highlight w:val="green"/>
+          <w:vertAlign w:val="subscript"/>
+        </w:rPr>
+        <w:t>2</w:t>
+      </w:r>
+      <w:r>
+        <w:rPr>
+          <w:rFonts w:ascii="Arial" w:hAnsi="Arial" w:cs="Arial"/>
+          <w:sz w:val="24"/>
+          <w:szCs w:val="24"/>
+          <w:highlight w:val="green"/>
+        </w:rPr>
+        <w:t>O</w:t>
+      </w:r>
+      <w:r>
+        <w:rPr>
+          <w:rFonts w:ascii="Arial" w:hAnsi="Arial" w:cs="Arial"/>
+          <w:sz w:val="24"/>
+          <w:szCs w:val="24"/>
+        </w:rPr>
+        <w:tab/>
+      </w:r>
+      <w:r>
+        <w:rPr>
+          <w:rFonts w:ascii="Arial" w:hAnsi="Arial" w:cs="Arial"/>
+          <w:sz w:val="24"/>
+          <w:szCs w:val="24"/>
+        </w:rPr>
+        <w:tab/>
+      </w:r>
+      <w:r>
+        <w:rPr>
+          <w:rFonts w:ascii="Arial" w:hAnsi="Arial" w:cs="Arial"/>
+          <w:sz w:val="24"/>
+          <w:szCs w:val="24"/>
+        </w:rPr>
+        <w:tab/>
+      </w:r>
+      <w:r>
+        <w:rPr>
+          <w:rFonts w:ascii="Arial" w:hAnsi="Arial" w:cs="Arial"/>
+          <w:sz w:val="24"/>
+          <w:szCs w:val="24"/>
+        </w:rPr>
+        <w:tab/>
+      </w:r>
+      <w:r>
+        <w:rPr>
+          <w:rFonts w:ascii="Arial" w:hAnsi="Arial" w:cs="Arial"/>
+          <w:sz w:val="24"/>
+          <w:szCs w:val="24"/>
+          <w:highlight w:val="green"/>
+        </w:rPr>
+        <w:t>NH</w:t>
+      </w:r>
+      <w:r>
+        <w:rPr>
+          <w:rFonts w:ascii="Arial" w:hAnsi="Arial" w:cs="Arial"/>
+          <w:sz w:val="24"/>
+          <w:szCs w:val="24"/>
+          <w:highlight w:val="green"/>
+          <w:vertAlign w:val="subscript"/>
+        </w:rPr>
+        <w:t>3</w:t>
+      </w:r>
+      <w:r>
+        <w:rPr>
+          <w:rFonts w:ascii="Arial" w:hAnsi="Arial" w:cs="Arial"/>
+          <w:sz w:val="24"/>
+          <w:szCs w:val="24"/>
+          <w:vertAlign w:val="subscript"/>
+        </w:rPr>
+        <w:tab/>
+      </w:r>
+    </w:p>
     <w:sectPr>
       <w:pgSz w:w="11906" w:h="16838"/>
       <w:pgMar w:top="1440" w:right="1440" w:bottom="1440" w:left="1440" w:header="708" w:footer="708" w:gutter="0"/>
@@ -4220,6 +4993,7 @@
     <w:lsdException w:name="HTML Sample" w:semiHidden="1" w:unhideWhenUsed="1"/>
     <w:lsdException w:name="HTML Typewriter" w:semiHidden="1" w:unhideWhenUsed="1"/>
     <w:lsdException w:name="HTML Variable" w:semiHidden="1" w:unhideWhenUsed="1"/>
+    <w:lsdException w:name="Normal Table" w:semiHidden="1" w:unhideWhenUsed="1"/>
     <w:lsdException w:name="annotation subject" w:semiHidden="1" w:unhideWhenUsed="1"/>
     <w:lsdException w:name="No List" w:semiHidden="1" w:unhideWhenUsed="1"/>
     <w:lsdException w:name="Outline List 1" w:semiHidden="1" w:unhideWhenUsed="1"/>
@@ -4266,8 +5040,10 @@
     <w:lsdException w:name="Table Subtle 2" w:semiHidden="1" w:unhideWhenUsed="1"/>
     <w:lsdException w:name="Table Web 1" w:semiHidden="1" w:unhideWhenUsed="1"/>
     <w:lsdException w:name="Table Web 2" w:semiHidden="1" w:unhideWhenUsed="1"/>
+    <w:lsdException w:name="Table Web 3" w:semiHidden="1" w:unhideWhenUsed="1"/>
     <w:lsdException w:name="Balloon Text" w:semiHidden="1" w:unhideWhenUsed="1"/>
     <w:lsdException w:name="Table Grid" w:uiPriority="39"/>
+    <w:lsdException w:name="Table Theme" w:semiHidden="1" w:unhideWhenUsed="1"/>
     <w:lsdException w:name="Placeholder Text" w:semiHidden="1"/>
     <w:lsdException w:name="No Spacing" w:uiPriority="1" w:qFormat="1"/>
     <w:lsdException w:name="Light Shading" w:uiPriority="60"/>

</xml_diff>